<commit_message>
delete het note do? nham nhi
</commit_message>
<xml_diff>
--- a/Document/Usecase Details/Usecase_Detail-DatNC.docx
+++ b/Document/Usecase Details/Usecase_Detail-DatNC.docx
@@ -42,9 +42,9 @@
         </w:rPr>
         <w:drawing>
           <wp:inline distT="0" distB="0" distL="0" distR="0">
-            <wp:extent cx="5943600" cy="2268855"/>
-            <wp:effectExtent l="0" t="0" r="0" b="0"/>
-            <wp:docPr id="9" name="Picture 9" descr="C:\Users\Maou\Desktop\edit task.JPG"/>
+            <wp:extent cx="4787900" cy="2545080"/>
+            <wp:effectExtent l="0" t="0" r="0" b="7620"/>
+            <wp:docPr id="1" name="Picture 1" descr="C:\Users\Maou\Desktop\edit task.JPG"/>
             <wp:cNvGraphicFramePr>
               <a:graphicFrameLocks xmlns:a="http://schemas.openxmlformats.org/drawingml/2006/main" noChangeAspect="1"/>
             </wp:cNvGraphicFramePr>
@@ -52,7 +52,7 @@
               <a:graphicData uri="http://schemas.openxmlformats.org/drawingml/2006/picture">
                 <pic:pic xmlns:pic="http://schemas.openxmlformats.org/drawingml/2006/picture">
                   <pic:nvPicPr>
-                    <pic:cNvPr id="0" name="Picture 7" descr="C:\Users\Maou\Desktop\edit task.JPG"/>
+                    <pic:cNvPr id="0" name="Picture 1" descr="C:\Users\Maou\Desktop\edit task.JPG"/>
                     <pic:cNvPicPr>
                       <a:picLocks noChangeAspect="1" noChangeArrowheads="1"/>
                     </pic:cNvPicPr>
@@ -73,7 +73,7 @@
                   <pic:spPr bwMode="auto">
                     <a:xfrm>
                       <a:off x="0" y="0"/>
-                      <a:ext cx="5943600" cy="2268855"/>
+                      <a:ext cx="4787900" cy="2545080"/>
                     </a:xfrm>
                     <a:prstGeom prst="rect">
                       <a:avLst/>
@@ -102,14 +102,27 @@
       <w:r>
         <w:t xml:space="preserve">Figure </w:t>
       </w:r>
-      <w:fldSimple w:instr=" SEQ Figure \* ARABIC ">
-        <w:r>
-          <w:rPr>
-            <w:noProof/>
-          </w:rPr>
-          <w:t>5</w:t>
-        </w:r>
-      </w:fldSimple>
+      <w:r>
+        <w:fldChar w:fldCharType="begin"/>
+      </w:r>
+      <w:r>
+        <w:instrText xml:space="preserve"> SEQ Figure \* ARABIC </w:instrText>
+      </w:r>
+      <w:r>
+        <w:fldChar w:fldCharType="separate"/>
+      </w:r>
+      <w:r>
+        <w:rPr>
+          <w:noProof/>
+        </w:rPr>
+        <w:t>5</w:t>
+      </w:r>
+      <w:r>
+        <w:rPr>
+          <w:noProof/>
+        </w:rPr>
+        <w:fldChar w:fldCharType="end"/>
+      </w:r>
       <w:r>
         <w:t>: &lt;</w:t>
       </w:r>
@@ -367,6 +380,7 @@
                 <w:szCs w:val="24"/>
               </w:rPr>
             </w:pPr>
+            <w:proofErr w:type="spellStart"/>
             <w:r>
               <w:rPr>
                 <w:rFonts w:ascii="Cambria" w:hAnsi="Cambria" w:cs="Times New Roman"/>
@@ -383,13 +397,23 @@
               </w:rPr>
               <w:t>ễn</w:t>
             </w:r>
-            <w:r>
-              <w:rPr>
-                <w:rFonts w:ascii="Cambria" w:hAnsi="Cambria" w:cs="Times New Roman"/>
-                <w:sz w:val="24"/>
-                <w:szCs w:val="24"/>
-              </w:rPr>
-              <w:t xml:space="preserve"> C</w:t>
+            <w:proofErr w:type="spellEnd"/>
+            <w:r>
+              <w:rPr>
+                <w:rFonts w:ascii="Cambria" w:hAnsi="Cambria" w:cs="Times New Roman"/>
+                <w:sz w:val="24"/>
+                <w:szCs w:val="24"/>
+              </w:rPr>
+              <w:t xml:space="preserve"> </w:t>
+            </w:r>
+            <w:proofErr w:type="spellStart"/>
+            <w:r>
+              <w:rPr>
+                <w:rFonts w:ascii="Cambria" w:hAnsi="Cambria" w:cs="Times New Roman"/>
+                <w:sz w:val="24"/>
+                <w:szCs w:val="24"/>
+              </w:rPr>
+              <w:t>C</w:t>
             </w:r>
             <w:r>
               <w:rPr>
@@ -399,6 +423,7 @@
               </w:rPr>
               <w:t>ự</w:t>
             </w:r>
+            <w:proofErr w:type="spellEnd"/>
             <w:r>
               <w:rPr>
                 <w:rFonts w:ascii="Cambria" w:hAnsi="Cambria" w:cs="Times New Roman"/>
@@ -407,6 +432,7 @@
               </w:rPr>
               <w:t xml:space="preserve"> </w:t>
             </w:r>
+            <w:proofErr w:type="spellStart"/>
             <w:r>
               <w:rPr>
                 <w:rFonts w:ascii="Cambria" w:hAnsi="Cambria" w:cs="Times New Roman"/>
@@ -415,6 +441,7 @@
               </w:rPr>
               <w:t>Đạt</w:t>
             </w:r>
+            <w:proofErr w:type="spellEnd"/>
           </w:p>
         </w:tc>
       </w:tr>
@@ -604,20 +631,10 @@
             <w:r>
               <w:rPr>
                 <w:rFonts w:ascii="Cambria" w:hAnsi="Cambria" w:cs="Times New Roman"/>
-                <w:color w:val="FF0000"/>
                 <w:sz w:val="24"/>
                 <w:szCs w:val="24"/>
               </w:rPr>
               <w:t>Director</w:t>
-            </w:r>
-            <w:r>
-              <w:rPr>
-                <w:rFonts w:ascii="Cambria" w:hAnsi="Cambria" w:cs="Times New Roman"/>
-                <w:color w:val="FF0000"/>
-                <w:sz w:val="24"/>
-                <w:szCs w:val="24"/>
-              </w:rPr>
-              <w:t>? Actor director trong usecase đâu?</w:t>
             </w:r>
           </w:p>
           <w:p>
@@ -694,7 +711,6 @@
               <w:rPr>
                 <w:rStyle w:val="hps"/>
                 <w:rFonts w:ascii="Cambria" w:hAnsi="Cambria"/>
-                <w:lang/>
               </w:rPr>
             </w:pPr>
             <w:r>
@@ -708,20 +724,10 @@
             <w:r>
               <w:rPr>
                 <w:rFonts w:ascii="Cambria" w:hAnsi="Cambria" w:cs="Times New Roman"/>
-                <w:color w:val="FF0000"/>
-                <w:sz w:val="24"/>
-                <w:szCs w:val="24"/>
-              </w:rPr>
-              <w:t>content</w:t>
-            </w:r>
-            <w:r>
-              <w:rPr>
-                <w:rFonts w:ascii="Cambria" w:hAnsi="Cambria" w:cs="Times New Roman"/>
-                <w:color w:val="FF0000"/>
-                <w:sz w:val="24"/>
-                <w:szCs w:val="24"/>
-              </w:rPr>
-              <w:t xml:space="preserve"> (detail)</w:t>
+                <w:sz w:val="24"/>
+                <w:szCs w:val="24"/>
+              </w:rPr>
+              <w:t>detail</w:t>
             </w:r>
             <w:r>
               <w:rPr>
@@ -773,7 +779,6 @@
               <w:spacing w:after="0" w:line="240" w:lineRule="auto"/>
               <w:rPr>
                 <w:rFonts w:ascii="Cambria" w:eastAsia="Times New Roman" w:hAnsi="Cambria" w:cs="Times New Roman"/>
-                <w:color w:val="FF0000"/>
                 <w:sz w:val="24"/>
                 <w:szCs w:val="24"/>
               </w:rPr>
@@ -816,25 +821,7 @@
                 <w:sz w:val="24"/>
                 <w:szCs w:val="24"/>
               </w:rPr>
-              <w:t>Edit” button.</w:t>
-            </w:r>
-            <w:r>
-              <w:rPr>
-                <w:rFonts w:ascii="Cambria" w:eastAsia="Times New Roman" w:hAnsi="Cambria" w:cs="Times New Roman"/>
-                <w:color w:val="FF0000"/>
-                <w:sz w:val="24"/>
-                <w:szCs w:val="24"/>
-              </w:rPr>
-              <w:t xml:space="preserve"> Where?</w:t>
-            </w:r>
-            <w:r>
-              <w:rPr>
-                <w:rFonts w:ascii="Cambria" w:eastAsia="Times New Roman" w:hAnsi="Cambria" w:cs="Times New Roman"/>
-                <w:color w:val="FF0000"/>
-                <w:sz w:val="24"/>
-                <w:szCs w:val="24"/>
-              </w:rPr>
-              <w:t xml:space="preserve"> Button đó nằm đâu?</w:t>
+              <w:t>Edit” button on Task Detail page.</w:t>
             </w:r>
           </w:p>
           <w:p>
@@ -920,7 +907,6 @@
             <w:r>
               <w:rPr>
                 <w:rFonts w:ascii="Cambria" w:eastAsia="Times New Roman" w:hAnsi="Cambria" w:cs="Times New Roman"/>
-                <w:color w:val="FF0000"/>
                 <w:sz w:val="24"/>
                 <w:szCs w:val="24"/>
               </w:rPr>
@@ -929,11 +915,10 @@
             <w:r>
               <w:rPr>
                 <w:rFonts w:ascii="Cambria" w:eastAsia="Times New Roman" w:hAnsi="Cambria" w:cs="Times New Roman"/>
-                <w:color w:val="FF0000"/>
-                <w:sz w:val="24"/>
-                <w:szCs w:val="24"/>
-              </w:rPr>
-              <w:t xml:space="preserve"> (t ko có ghi dòng này)</w:t>
+                <w:sz w:val="24"/>
+                <w:szCs w:val="24"/>
+              </w:rPr>
+              <w:t xml:space="preserve"> </w:t>
             </w:r>
           </w:p>
           <w:p>
@@ -1197,6 +1182,7 @@
                       <w:szCs w:val="24"/>
                     </w:rPr>
                   </w:pPr>
+                  <w:proofErr w:type="gramStart"/>
                   <w:r>
                     <w:rPr>
                       <w:rFonts w:ascii="Cambria" w:eastAsia="Times New Roman" w:hAnsi="Cambria" w:cs="Times New Roman"/>
@@ -1237,6 +1223,7 @@
                     </w:rPr>
                     <w:t>s</w:t>
                   </w:r>
+                  <w:proofErr w:type="gramEnd"/>
                   <w:r>
                     <w:rPr>
                       <w:rFonts w:ascii="Cambria" w:eastAsia="Times New Roman" w:hAnsi="Cambria" w:cs="Times New Roman"/>
@@ -1316,6 +1303,7 @@
                       <w:sz w:val="24"/>
                       <w:szCs w:val="24"/>
                     </w:rPr>
+                    <w:lastRenderedPageBreak/>
                     <w:t xml:space="preserve">System shows new </w:t>
                   </w:r>
                   <w:r>
@@ -1389,25 +1377,6 @@
                     </w:rPr>
                     <w:t xml:space="preserve"> </w:t>
                   </w:r>
-                  <w:r>
-                    <w:rPr>
-                      <w:rFonts w:ascii="Cambria" w:eastAsia="Times New Roman" w:hAnsi="Cambria" w:cs="Times New Roman"/>
-                      <w:color w:val="FF0000"/>
-                      <w:sz w:val="24"/>
-                      <w:szCs w:val="24"/>
-                    </w:rPr>
-                    <w:t xml:space="preserve">tại sao là link? Link dẫn tới đâu? Trong khi bên </w:t>
-                  </w:r>
-                  <w:r>
-                    <w:rPr>
-                      <w:rFonts w:ascii="Cambria" w:eastAsia="Times New Roman" w:hAnsi="Cambria" w:cs="Times New Roman"/>
-                      <w:color w:val="FF0000"/>
-                      <w:sz w:val="24"/>
-                      <w:szCs w:val="24"/>
-                    </w:rPr>
-                    <w:lastRenderedPageBreak/>
-                    <w:t>create task ko phải là link</w:t>
-                  </w:r>
                 </w:p>
                 <w:p>
                   <w:pPr>
@@ -1429,6 +1398,7 @@
                       <w:sz w:val="24"/>
                       <w:szCs w:val="24"/>
                     </w:rPr>
+                    <w:lastRenderedPageBreak/>
                     <w:t>“</w:t>
                   </w:r>
                   <w:r>
@@ -1502,15 +1472,6 @@
                     </w:rPr>
                     <w:t xml:space="preserve"> </w:t>
                   </w:r>
-                  <w:r>
-                    <w:rPr>
-                      <w:rFonts w:ascii="Cambria" w:eastAsia="Times New Roman" w:hAnsi="Cambria" w:cs="Times New Roman"/>
-                      <w:color w:val="FF0000"/>
-                      <w:sz w:val="24"/>
-                      <w:szCs w:val="24"/>
-                    </w:rPr>
-                    <w:t>cái này trên wiki gọi là search box with autocomplete</w:t>
-                  </w:r>
                 </w:p>
                 <w:p>
                   <w:pPr>
@@ -1743,7 +1704,15 @@
                       <w:sz w:val="24"/>
                       <w:szCs w:val="24"/>
                     </w:rPr>
-                    <w:t>“Priority”: drop down list.</w:t>
+                    <w:t xml:space="preserve">“Priority”: </w:t>
+                  </w:r>
+                  <w:r>
+                    <w:rPr>
+                      <w:rFonts w:ascii="Cambria" w:eastAsia="Times New Roman" w:hAnsi="Cambria" w:cs="Times New Roman"/>
+                      <w:sz w:val="24"/>
+                      <w:szCs w:val="24"/>
+                    </w:rPr>
+                    <w:t>radio button.</w:t>
                   </w:r>
                 </w:p>
                 <w:p>
@@ -1935,7 +1904,7 @@
                       <w:sz w:val="24"/>
                       <w:szCs w:val="24"/>
                     </w:rPr>
-                    <w:t>inputs requested data</w:t>
+                    <w:t>inputs data</w:t>
                   </w:r>
                 </w:p>
               </w:tc>
@@ -1953,15 +1922,6 @@
                       <w:szCs w:val="24"/>
                     </w:rPr>
                   </w:pPr>
-                  <w:r>
-                    <w:rPr>
-                      <w:rFonts w:ascii="Cambria" w:eastAsia="Times New Roman" w:hAnsi="Cambria" w:cs="Times New Roman"/>
-                      <w:color w:val="FF0000"/>
-                      <w:sz w:val="24"/>
-                      <w:szCs w:val="24"/>
-                    </w:rPr>
-                    <w:t>Nguyên nùi phía trên toàn label ko thì input data bằng cách nào??? Ko check luôn cả thuộc tính required, lỡ người dùng xóa đi rồi edit thì sao</w:t>
-                  </w:r>
                 </w:p>
               </w:tc>
             </w:tr>
@@ -2157,7 +2117,67 @@
                       <w:sz w:val="24"/>
                       <w:szCs w:val="24"/>
                     </w:rPr>
-                    <w:t>exception còn thiếu 1 đống validate</w:t>
+                    <w:t xml:space="preserve">exception </w:t>
+                  </w:r>
+                  <w:proofErr w:type="spellStart"/>
+                  <w:r>
+                    <w:rPr>
+                      <w:rFonts w:ascii="Cambria" w:eastAsia="Times New Roman" w:hAnsi="Cambria" w:cs="Times New Roman"/>
+                      <w:color w:val="FF0000"/>
+                      <w:sz w:val="24"/>
+                      <w:szCs w:val="24"/>
+                    </w:rPr>
+                    <w:t>còn</w:t>
+                  </w:r>
+                  <w:proofErr w:type="spellEnd"/>
+                  <w:r>
+                    <w:rPr>
+                      <w:rFonts w:ascii="Cambria" w:eastAsia="Times New Roman" w:hAnsi="Cambria" w:cs="Times New Roman"/>
+                      <w:color w:val="FF0000"/>
+                      <w:sz w:val="24"/>
+                      <w:szCs w:val="24"/>
+                    </w:rPr>
+                    <w:t xml:space="preserve"> </w:t>
+                  </w:r>
+                  <w:proofErr w:type="spellStart"/>
+                  <w:r>
+                    <w:rPr>
+                      <w:rFonts w:ascii="Cambria" w:eastAsia="Times New Roman" w:hAnsi="Cambria" w:cs="Times New Roman"/>
+                      <w:color w:val="FF0000"/>
+                      <w:sz w:val="24"/>
+                      <w:szCs w:val="24"/>
+                    </w:rPr>
+                    <w:t>thiếu</w:t>
+                  </w:r>
+                  <w:proofErr w:type="spellEnd"/>
+                  <w:r>
+                    <w:rPr>
+                      <w:rFonts w:ascii="Cambria" w:eastAsia="Times New Roman" w:hAnsi="Cambria" w:cs="Times New Roman"/>
+                      <w:color w:val="FF0000"/>
+                      <w:sz w:val="24"/>
+                      <w:szCs w:val="24"/>
+                    </w:rPr>
+                    <w:t xml:space="preserve"> 1 </w:t>
+                  </w:r>
+                  <w:proofErr w:type="spellStart"/>
+                  <w:r>
+                    <w:rPr>
+                      <w:rFonts w:ascii="Cambria" w:eastAsia="Times New Roman" w:hAnsi="Cambria" w:cs="Times New Roman"/>
+                      <w:color w:val="FF0000"/>
+                      <w:sz w:val="24"/>
+                      <w:szCs w:val="24"/>
+                    </w:rPr>
+                    <w:t>đống</w:t>
+                  </w:r>
+                  <w:proofErr w:type="spellEnd"/>
+                  <w:r>
+                    <w:rPr>
+                      <w:rFonts w:ascii="Cambria" w:eastAsia="Times New Roman" w:hAnsi="Cambria" w:cs="Times New Roman"/>
+                      <w:color w:val="FF0000"/>
+                      <w:sz w:val="24"/>
+                      <w:szCs w:val="24"/>
+                    </w:rPr>
+                    <w:t xml:space="preserve"> validate</w:t>
                   </w:r>
                 </w:p>
               </w:tc>
@@ -2316,6 +2336,7 @@
                       <w:szCs w:val="24"/>
                     </w:rPr>
                   </w:pPr>
+                  <w:proofErr w:type="gramStart"/>
                   <w:r>
                     <w:rPr>
                       <w:rFonts w:ascii="Cambria" w:eastAsia="Times New Roman" w:hAnsi="Cambria" w:cs="Times New Roman"/>
@@ -2338,7 +2359,16 @@
                       <w:sz w:val="24"/>
                       <w:szCs w:val="24"/>
                     </w:rPr>
-                    <w:t>clicks “</w:t>
+                    <w:t>clicks</w:t>
+                  </w:r>
+                  <w:proofErr w:type="gramEnd"/>
+                  <w:r>
+                    <w:rPr>
+                      <w:rFonts w:ascii="Cambria" w:eastAsia="Times New Roman" w:hAnsi="Cambria" w:cs="Times New Roman"/>
+                      <w:sz w:val="24"/>
+                      <w:szCs w:val="24"/>
+                    </w:rPr>
+                    <w:t xml:space="preserve"> “</w:t>
                   </w:r>
                   <w:r>
                     <w:rPr>
@@ -2759,7 +2789,23 @@
                 <w:sz w:val="24"/>
                 <w:szCs w:val="24"/>
               </w:rPr>
-              <w:t>Exception must not be violated.</w:t>
+              <w:t>Must have role manager</w:t>
+            </w:r>
+            <w:r>
+              <w:rPr>
+                <w:rFonts w:ascii="Cambria" w:hAnsi="Cambria" w:cs="Times New Roman"/>
+                <w:sz w:val="24"/>
+                <w:szCs w:val="24"/>
+              </w:rPr>
+              <w:t>, director</w:t>
+            </w:r>
+            <w:r>
+              <w:rPr>
+                <w:rFonts w:ascii="Cambria" w:hAnsi="Cambria" w:cs="Times New Roman"/>
+                <w:sz w:val="24"/>
+                <w:szCs w:val="24"/>
+              </w:rPr>
+              <w:t xml:space="preserve"> in the project to edit this project’s task.</w:t>
             </w:r>
             <w:r>
               <w:rPr>
@@ -2768,15 +2814,6 @@
                 <w:szCs w:val="24"/>
               </w:rPr>
               <w:t xml:space="preserve"> </w:t>
-            </w:r>
-            <w:r>
-              <w:rPr>
-                <w:rFonts w:ascii="Cambria" w:hAnsi="Cambria" w:cs="Times New Roman"/>
-                <w:color w:val="FF0000"/>
-                <w:sz w:val="24"/>
-                <w:szCs w:val="24"/>
-              </w:rPr>
-              <w:t>câu này là gì đây?? Học ở đâu thế?? Có liên quan tới business ko???</w:t>
             </w:r>
           </w:p>
           <w:p>
@@ -2800,34 +2837,7 @@
                 <w:sz w:val="24"/>
                 <w:szCs w:val="24"/>
               </w:rPr>
-              <w:t>Must have role manager in the project to edit this project’s task.</w:t>
-            </w:r>
-            <w:r>
-              <w:rPr>
-                <w:rFonts w:ascii="Cambria" w:hAnsi="Cambria" w:cs="Times New Roman"/>
-                <w:sz w:val="24"/>
-                <w:szCs w:val="24"/>
-              </w:rPr>
-              <w:t xml:space="preserve"> </w:t>
-            </w:r>
-            <w:r>
-              <w:rPr>
-                <w:rFonts w:ascii="Cambria" w:hAnsi="Cambria" w:cs="Times New Roman"/>
-                <w:color w:val="FF0000"/>
-                <w:sz w:val="24"/>
-                <w:szCs w:val="24"/>
-              </w:rPr>
-              <w:t xml:space="preserve">Thế </w:t>
-            </w:r>
-            <w:r>
-              <w:rPr>
-                <w:rFonts w:ascii="Cambria" w:hAnsi="Cambria" w:cs="Times New Roman"/>
-                <w:color w:val="FF0000"/>
-                <w:sz w:val="24"/>
-                <w:szCs w:val="24"/>
-              </w:rPr>
-              <w:lastRenderedPageBreak/>
-              <w:t>precondition dùng để làm gì??? “must have role manager” có khác gì khẳng định director ko có quyền edit task</w:t>
+              <w:t>If task status is “New”, a “Remove” button will be shown in edit task popup.</w:t>
             </w:r>
           </w:p>
           <w:p>
@@ -2851,7 +2861,33 @@
                 <w:sz w:val="24"/>
                 <w:szCs w:val="24"/>
               </w:rPr>
-              <w:t>If task status is “New”, a “Remove” button will be shown in edit task popup.</w:t>
+              <w:t>If task status is “Pending</w:t>
+            </w:r>
+            <w:proofErr w:type="gramStart"/>
+            <w:r>
+              <w:rPr>
+                <w:rFonts w:ascii="Cambria" w:hAnsi="Cambria" w:cs="Times New Roman"/>
+                <w:sz w:val="24"/>
+                <w:szCs w:val="24"/>
+              </w:rPr>
+              <w:t>”(</w:t>
+            </w:r>
+            <w:proofErr w:type="gramEnd"/>
+            <w:r>
+              <w:rPr>
+                <w:rFonts w:ascii="Cambria" w:hAnsi="Cambria" w:cs="Times New Roman"/>
+                <w:sz w:val="24"/>
+                <w:szCs w:val="24"/>
+              </w:rPr>
+              <w:t>waiting for staff accept the task),</w:t>
+            </w:r>
+            <w:r>
+              <w:rPr>
+                <w:rFonts w:ascii="Cambria" w:hAnsi="Cambria" w:cs="Times New Roman"/>
+                <w:sz w:val="24"/>
+                <w:szCs w:val="24"/>
+              </w:rPr>
+              <w:t xml:space="preserve"> “Assignee” is a label now.</w:t>
             </w:r>
           </w:p>
           <w:p>
@@ -2875,15 +2911,49 @@
                 <w:sz w:val="24"/>
                 <w:szCs w:val="24"/>
               </w:rPr>
-              <w:t>If task status is “Pending”(waiting for staff accept the task),</w:t>
-            </w:r>
-            <w:r>
-              <w:rPr>
-                <w:rFonts w:ascii="Cambria" w:hAnsi="Cambria" w:cs="Times New Roman"/>
-                <w:sz w:val="24"/>
-                <w:szCs w:val="24"/>
-              </w:rPr>
-              <w:t xml:space="preserve"> “Assignee” is a label now.</w:t>
+              <w:t xml:space="preserve">If Manager </w:t>
+            </w:r>
+            <w:proofErr w:type="gramStart"/>
+            <w:r>
+              <w:rPr>
+                <w:rFonts w:ascii="Cambria" w:hAnsi="Cambria" w:cs="Times New Roman"/>
+                <w:sz w:val="24"/>
+                <w:szCs w:val="24"/>
+              </w:rPr>
+              <w:t>don’t</w:t>
+            </w:r>
+            <w:proofErr w:type="gramEnd"/>
+            <w:r>
+              <w:rPr>
+                <w:rFonts w:ascii="Cambria" w:hAnsi="Cambria" w:cs="Times New Roman"/>
+                <w:sz w:val="24"/>
+                <w:szCs w:val="24"/>
+              </w:rPr>
+              <w:t xml:space="preserve"> select the values of “Priority” and “Level”, the initial values will be the first value of each </w:t>
+            </w:r>
+            <w:r>
+              <w:rPr>
+                <w:rFonts w:ascii="Cambria" w:hAnsi="Cambria" w:cs="Times New Roman"/>
+                <w:sz w:val="24"/>
+                <w:szCs w:val="24"/>
+              </w:rPr>
+              <w:t>field</w:t>
+            </w:r>
+            <w:r>
+              <w:rPr>
+                <w:rFonts w:ascii="Cambria" w:hAnsi="Cambria" w:cs="Times New Roman"/>
+                <w:sz w:val="24"/>
+                <w:szCs w:val="24"/>
+              </w:rPr>
+              <w:t>.</w:t>
+            </w:r>
+            <w:r>
+              <w:rPr>
+                <w:rFonts w:ascii="Cambria" w:hAnsi="Cambria" w:cs="Times New Roman"/>
+                <w:sz w:val="24"/>
+                <w:szCs w:val="24"/>
+              </w:rPr>
+              <w:t xml:space="preserve"> </w:t>
             </w:r>
           </w:p>
           <w:p>
@@ -2907,24 +2977,41 @@
                 <w:sz w:val="24"/>
                 <w:szCs w:val="24"/>
               </w:rPr>
-              <w:t>If Manager don’t select the values of “Priority” and “Level”, the initial values will be the first value of each drop down list.</w:t>
-            </w:r>
-            <w:r>
-              <w:rPr>
-                <w:rFonts w:ascii="Cambria" w:hAnsi="Cambria" w:cs="Times New Roman"/>
-                <w:sz w:val="24"/>
-                <w:szCs w:val="24"/>
-              </w:rPr>
-              <w:t xml:space="preserve"> </w:t>
-            </w:r>
-            <w:r>
-              <w:rPr>
-                <w:rFonts w:ascii="Cambria" w:hAnsi="Cambria" w:cs="Times New Roman"/>
-                <w:color w:val="FF0000"/>
-                <w:sz w:val="24"/>
-                <w:szCs w:val="24"/>
-              </w:rPr>
-              <w:t>ko phải đã thống nhất priority là true false rồi à??? Ko phải checkbox hay sao mà dropdown-list cái gì</w:t>
+              <w:t>If task status is “Close</w:t>
+            </w:r>
+            <w:r>
+              <w:rPr>
+                <w:rFonts w:ascii="Cambria" w:hAnsi="Cambria" w:cs="Times New Roman"/>
+                <w:sz w:val="24"/>
+                <w:szCs w:val="24"/>
+              </w:rPr>
+              <w:t>d</w:t>
+            </w:r>
+            <w:r>
+              <w:rPr>
+                <w:rFonts w:ascii="Cambria" w:hAnsi="Cambria" w:cs="Times New Roman"/>
+                <w:sz w:val="24"/>
+                <w:szCs w:val="24"/>
+              </w:rPr>
+              <w:t xml:space="preserve">”, “Summary” input </w:t>
+            </w:r>
+            <w:proofErr w:type="gramStart"/>
+            <w:r>
+              <w:rPr>
+                <w:rFonts w:ascii="Cambria" w:hAnsi="Cambria" w:cs="Times New Roman"/>
+                <w:sz w:val="24"/>
+                <w:szCs w:val="24"/>
+              </w:rPr>
+              <w:t>field(</w:t>
+            </w:r>
+            <w:proofErr w:type="gramEnd"/>
+            <w:r>
+              <w:rPr>
+                <w:rFonts w:ascii="Cambria" w:hAnsi="Cambria" w:cs="Times New Roman"/>
+                <w:sz w:val="24"/>
+                <w:szCs w:val="24"/>
+              </w:rPr>
+              <w:t>text area max length 200) and “Mark” input field(text box, type number, max value 5) will be shown.</w:t>
             </w:r>
           </w:p>
           <w:p>
@@ -2948,7 +3035,23 @@
                 <w:sz w:val="24"/>
                 <w:szCs w:val="24"/>
               </w:rPr>
-              <w:t>If task status is “Close”, “Summary” input field(text area max length 200) and “Mark” input field(text box, type number, max value 5) will be shown.</w:t>
+              <w:t>If task status is “</w:t>
+            </w:r>
+            <w:r>
+              <w:rPr>
+                <w:rFonts w:ascii="Cambria" w:hAnsi="Cambria" w:cs="Times New Roman"/>
+                <w:sz w:val="24"/>
+                <w:szCs w:val="24"/>
+              </w:rPr>
+              <w:t>Closed</w:t>
+            </w:r>
+            <w:r>
+              <w:rPr>
+                <w:rFonts w:ascii="Cambria" w:hAnsi="Cambria" w:cs="Times New Roman"/>
+                <w:sz w:val="24"/>
+                <w:szCs w:val="24"/>
+              </w:rPr>
+              <w:t>” all fields become not editable</w:t>
             </w:r>
           </w:p>
           <w:p>
@@ -2972,7 +3075,24 @@
                 <w:sz w:val="24"/>
                 <w:szCs w:val="24"/>
               </w:rPr>
-              <w:t xml:space="preserve">If task status is “Done” all fields become not editable. </w:t>
+              <w:lastRenderedPageBreak/>
+              <w:t>Director manage</w:t>
+            </w:r>
+            <w:r>
+              <w:rPr>
+                <w:rFonts w:ascii="Cambria" w:hAnsi="Cambria" w:cs="Times New Roman"/>
+                <w:sz w:val="24"/>
+                <w:szCs w:val="24"/>
+              </w:rPr>
+              <w:t>s</w:t>
+            </w:r>
+            <w:r>
+              <w:rPr>
+                <w:rFonts w:ascii="Cambria" w:hAnsi="Cambria" w:cs="Times New Roman"/>
+                <w:sz w:val="24"/>
+                <w:szCs w:val="24"/>
+              </w:rPr>
+              <w:t xml:space="preserve"> all projects so can edit tasks in any projects.</w:t>
             </w:r>
             <w:r>
               <w:rPr>
@@ -2982,6 +3102,7 @@
               </w:rPr>
               <w:t xml:space="preserve"> </w:t>
             </w:r>
+            <w:proofErr w:type="spellStart"/>
             <w:r>
               <w:rPr>
                 <w:rFonts w:ascii="Cambria" w:hAnsi="Cambria" w:cs="Times New Roman"/>
@@ -2989,56 +3110,39 @@
                 <w:sz w:val="24"/>
                 <w:szCs w:val="24"/>
               </w:rPr>
-              <w:t>Có bị lẫn lộn giữa close với done ko thế??? Khi task done thì manager mới vào duyệt để chấm điểm, nhận xét rồi close. Khi đã close xong là hết, mắc gì khi đã close còn nhận xét chấm điểm trong khi chưa close thì mọi field là not editable.</w:t>
-            </w:r>
-          </w:p>
-          <w:p>
-            <w:pPr>
-              <w:pStyle w:val="ListParagraph"/>
-              <w:keepNext/>
-              <w:numPr>
-                <w:ilvl w:val="0"/>
-                <w:numId w:val="5"/>
-              </w:numPr>
-              <w:spacing w:after="0" w:line="240" w:lineRule="auto"/>
-              <w:rPr>
-                <w:rFonts w:ascii="Cambria" w:hAnsi="Cambria" w:cs="Times New Roman"/>
-                <w:sz w:val="24"/>
-                <w:szCs w:val="24"/>
-              </w:rPr>
-            </w:pPr>
-            <w:r>
-              <w:rPr>
-                <w:rFonts w:ascii="Cambria" w:hAnsi="Cambria" w:cs="Times New Roman"/>
-                <w:sz w:val="24"/>
-                <w:szCs w:val="24"/>
-              </w:rPr>
-              <w:t>Director manage</w:t>
-            </w:r>
-            <w:r>
-              <w:rPr>
-                <w:rFonts w:ascii="Cambria" w:hAnsi="Cambria" w:cs="Times New Roman"/>
-                <w:sz w:val="24"/>
-                <w:szCs w:val="24"/>
-              </w:rPr>
-              <w:t>s</w:t>
-            </w:r>
-            <w:r>
-              <w:rPr>
-                <w:rFonts w:ascii="Cambria" w:hAnsi="Cambria" w:cs="Times New Roman"/>
-                <w:sz w:val="24"/>
-                <w:szCs w:val="24"/>
-              </w:rPr>
-              <w:t xml:space="preserve"> all projects so can edit tasks in any projects.</w:t>
-            </w:r>
-            <w:r>
-              <w:rPr>
-                <w:rFonts w:ascii="Cambria" w:hAnsi="Cambria" w:cs="Times New Roman"/>
+              <w:t>Câu</w:t>
+            </w:r>
+            <w:proofErr w:type="spellEnd"/>
+            <w:r>
+              <w:rPr>
+                <w:rFonts w:ascii="Cambria" w:hAnsi="Cambria" w:cs="Times New Roman"/>
+                <w:color w:val="FF0000"/>
+                <w:sz w:val="24"/>
+                <w:szCs w:val="24"/>
+              </w:rPr>
+              <w:t xml:space="preserve"> note </w:t>
+            </w:r>
+            <w:proofErr w:type="spellStart"/>
+            <w:r>
+              <w:rPr>
+                <w:rFonts w:ascii="Cambria" w:hAnsi="Cambria" w:cs="Times New Roman"/>
+                <w:color w:val="FF0000"/>
+                <w:sz w:val="24"/>
+                <w:szCs w:val="24"/>
+              </w:rPr>
+              <w:t>này</w:t>
+            </w:r>
+            <w:proofErr w:type="spellEnd"/>
+            <w:r>
+              <w:rPr>
+                <w:rFonts w:ascii="Cambria" w:hAnsi="Cambria" w:cs="Times New Roman"/>
+                <w:color w:val="FF0000"/>
                 <w:sz w:val="24"/>
                 <w:szCs w:val="24"/>
               </w:rPr>
               <w:t xml:space="preserve"> </w:t>
             </w:r>
+            <w:proofErr w:type="spellStart"/>
             <w:r>
               <w:rPr>
                 <w:rFonts w:ascii="Cambria" w:hAnsi="Cambria" w:cs="Times New Roman"/>
@@ -3046,10 +3150,69 @@
                 <w:sz w:val="24"/>
                 <w:szCs w:val="24"/>
               </w:rPr>
-              <w:t>Câu note này cần thống nhất chung</w:t>
-            </w:r>
-            <w:bookmarkStart w:id="1" w:name="_GoBack"/>
-            <w:bookmarkEnd w:id="1"/>
+              <w:t>cần</w:t>
+            </w:r>
+            <w:proofErr w:type="spellEnd"/>
+            <w:r>
+              <w:rPr>
+                <w:rFonts w:ascii="Cambria" w:hAnsi="Cambria" w:cs="Times New Roman"/>
+                <w:color w:val="FF0000"/>
+                <w:sz w:val="24"/>
+                <w:szCs w:val="24"/>
+              </w:rPr>
+              <w:t xml:space="preserve"> </w:t>
+            </w:r>
+            <w:proofErr w:type="spellStart"/>
+            <w:r>
+              <w:rPr>
+                <w:rFonts w:ascii="Cambria" w:hAnsi="Cambria" w:cs="Times New Roman"/>
+                <w:color w:val="FF0000"/>
+                <w:sz w:val="24"/>
+                <w:szCs w:val="24"/>
+              </w:rPr>
+              <w:t>thống</w:t>
+            </w:r>
+            <w:proofErr w:type="spellEnd"/>
+            <w:r>
+              <w:rPr>
+                <w:rFonts w:ascii="Cambria" w:hAnsi="Cambria" w:cs="Times New Roman"/>
+                <w:color w:val="FF0000"/>
+                <w:sz w:val="24"/>
+                <w:szCs w:val="24"/>
+              </w:rPr>
+              <w:t xml:space="preserve"> </w:t>
+            </w:r>
+            <w:proofErr w:type="spellStart"/>
+            <w:r>
+              <w:rPr>
+                <w:rFonts w:ascii="Cambria" w:hAnsi="Cambria" w:cs="Times New Roman"/>
+                <w:color w:val="FF0000"/>
+                <w:sz w:val="24"/>
+                <w:szCs w:val="24"/>
+              </w:rPr>
+              <w:t>nhất</w:t>
+            </w:r>
+            <w:proofErr w:type="spellEnd"/>
+            <w:r>
+              <w:rPr>
+                <w:rFonts w:ascii="Cambria" w:hAnsi="Cambria" w:cs="Times New Roman"/>
+                <w:color w:val="FF0000"/>
+                <w:sz w:val="24"/>
+                <w:szCs w:val="24"/>
+              </w:rPr>
+              <w:t xml:space="preserve"> </w:t>
+            </w:r>
+            <w:proofErr w:type="spellStart"/>
+            <w:r>
+              <w:rPr>
+                <w:rFonts w:ascii="Cambria" w:hAnsi="Cambria" w:cs="Times New Roman"/>
+                <w:color w:val="FF0000"/>
+                <w:sz w:val="24"/>
+                <w:szCs w:val="24"/>
+              </w:rPr>
+              <w:t>chung</w:t>
+            </w:r>
+            <w:proofErr w:type="spellEnd"/>
           </w:p>
         </w:tc>
       </w:tr>
@@ -3058,7 +3221,7 @@
       <w:pPr>
         <w:pStyle w:val="comment"/>
       </w:pPr>
-      <w:bookmarkStart w:id="2" w:name="_Toc417208796"/>
+      <w:bookmarkStart w:id="1" w:name="_Toc417208796"/>
       <w:r>
         <w:lastRenderedPageBreak/>
         <w:t xml:space="preserve">Table </w:t>
@@ -3084,7 +3247,7 @@
         </w:rPr>
         <w:t>&gt;</w:t>
       </w:r>
-      <w:bookmarkEnd w:id="2"/>
+      <w:bookmarkEnd w:id="1"/>
       <w:r>
         <w:rPr>
           <w:noProof/>
@@ -3134,9 +3297,9 @@
         </w:rPr>
         <w:drawing>
           <wp:inline distT="0" distB="0" distL="0" distR="0">
-            <wp:extent cx="5589905" cy="2165350"/>
-            <wp:effectExtent l="0" t="0" r="0" b="6350"/>
-            <wp:docPr id="7" name="Picture 7" descr="C:\Users\Maou\Desktop\assign task.JPG"/>
+            <wp:extent cx="5193030" cy="2519045"/>
+            <wp:effectExtent l="0" t="0" r="7620" b="0"/>
+            <wp:docPr id="2" name="Picture 2" descr="C:\Users\Maou\Desktop\assign task.JPG"/>
             <wp:cNvGraphicFramePr>
               <a:graphicFrameLocks xmlns:a="http://schemas.openxmlformats.org/drawingml/2006/main" noChangeAspect="1"/>
             </wp:cNvGraphicFramePr>
@@ -3144,7 +3307,7 @@
               <a:graphicData uri="http://schemas.openxmlformats.org/drawingml/2006/picture">
                 <pic:pic xmlns:pic="http://schemas.openxmlformats.org/drawingml/2006/picture">
                   <pic:nvPicPr>
-                    <pic:cNvPr id="0" name="Picture 5" descr="C:\Users\Maou\Desktop\assign task.JPG"/>
+                    <pic:cNvPr id="0" name="Picture 2" descr="C:\Users\Maou\Desktop\assign task.JPG"/>
                     <pic:cNvPicPr>
                       <a:picLocks noChangeAspect="1" noChangeArrowheads="1"/>
                     </pic:cNvPicPr>
@@ -3165,7 +3328,7 @@
                   <pic:spPr bwMode="auto">
                     <a:xfrm>
                       <a:off x="0" y="0"/>
-                      <a:ext cx="5589905" cy="2165350"/>
+                      <a:ext cx="5193030" cy="2519045"/>
                     </a:xfrm>
                     <a:prstGeom prst="rect">
                       <a:avLst/>
@@ -3193,14 +3356,27 @@
       <w:r>
         <w:t xml:space="preserve">Figure </w:t>
       </w:r>
-      <w:fldSimple w:instr=" SEQ Figure \* ARABIC ">
-        <w:r>
-          <w:rPr>
-            <w:noProof/>
-          </w:rPr>
-          <w:t>5</w:t>
-        </w:r>
-      </w:fldSimple>
+      <w:r>
+        <w:fldChar w:fldCharType="begin"/>
+      </w:r>
+      <w:r>
+        <w:instrText xml:space="preserve"> SEQ Figure \* ARABIC </w:instrText>
+      </w:r>
+      <w:r>
+        <w:fldChar w:fldCharType="separate"/>
+      </w:r>
+      <w:r>
+        <w:rPr>
+          <w:noProof/>
+        </w:rPr>
+        <w:t>5</w:t>
+      </w:r>
+      <w:r>
+        <w:rPr>
+          <w:noProof/>
+        </w:rPr>
+        <w:fldChar w:fldCharType="end"/>
+      </w:r>
       <w:r>
         <w:t>: &lt;</w:t>
       </w:r>
@@ -3264,7 +3440,6 @@
                 <w:sz w:val="24"/>
                 <w:szCs w:val="24"/>
               </w:rPr>
-              <w:lastRenderedPageBreak/>
               <w:t xml:space="preserve">USE CASE – </w:t>
             </w:r>
             <w:r>
@@ -3480,6 +3655,7 @@
                 <w:szCs w:val="24"/>
               </w:rPr>
             </w:pPr>
+            <w:proofErr w:type="spellStart"/>
             <w:r>
               <w:rPr>
                 <w:rFonts w:ascii="Cambria" w:hAnsi="Cambria" w:cs="Times New Roman"/>
@@ -3496,13 +3672,23 @@
               </w:rPr>
               <w:t>ễn</w:t>
             </w:r>
-            <w:r>
-              <w:rPr>
-                <w:rFonts w:ascii="Cambria" w:hAnsi="Cambria" w:cs="Times New Roman"/>
-                <w:sz w:val="24"/>
-                <w:szCs w:val="24"/>
-              </w:rPr>
-              <w:t xml:space="preserve"> C</w:t>
+            <w:proofErr w:type="spellEnd"/>
+            <w:r>
+              <w:rPr>
+                <w:rFonts w:ascii="Cambria" w:hAnsi="Cambria" w:cs="Times New Roman"/>
+                <w:sz w:val="24"/>
+                <w:szCs w:val="24"/>
+              </w:rPr>
+              <w:t xml:space="preserve"> </w:t>
+            </w:r>
+            <w:proofErr w:type="spellStart"/>
+            <w:r>
+              <w:rPr>
+                <w:rFonts w:ascii="Cambria" w:hAnsi="Cambria" w:cs="Times New Roman"/>
+                <w:sz w:val="24"/>
+                <w:szCs w:val="24"/>
+              </w:rPr>
+              <w:t>C</w:t>
             </w:r>
             <w:r>
               <w:rPr>
@@ -3512,6 +3698,7 @@
               </w:rPr>
               <w:t>ự</w:t>
             </w:r>
+            <w:proofErr w:type="spellEnd"/>
             <w:r>
               <w:rPr>
                 <w:rFonts w:ascii="Cambria" w:hAnsi="Cambria" w:cs="Times New Roman"/>
@@ -3520,6 +3707,7 @@
               </w:rPr>
               <w:t xml:space="preserve"> </w:t>
             </w:r>
+            <w:proofErr w:type="spellStart"/>
             <w:r>
               <w:rPr>
                 <w:rFonts w:ascii="Cambria" w:hAnsi="Cambria" w:cs="Times New Roman"/>
@@ -3528,6 +3716,7 @@
               </w:rPr>
               <w:t>Đạt</w:t>
             </w:r>
+            <w:proofErr w:type="spellEnd"/>
           </w:p>
         </w:tc>
       </w:tr>
@@ -3771,7 +3960,23 @@
                 <w:sz w:val="24"/>
                 <w:szCs w:val="24"/>
               </w:rPr>
-              <w:t>Manager assign</w:t>
+              <w:t>Manager</w:t>
+            </w:r>
+            <w:r>
+              <w:rPr>
+                <w:rFonts w:ascii="Cambria" w:eastAsia="Times New Roman" w:hAnsi="Cambria" w:cs="Times New Roman"/>
+                <w:sz w:val="24"/>
+                <w:szCs w:val="24"/>
+              </w:rPr>
+              <w:t>, Director</w:t>
+            </w:r>
+            <w:r>
+              <w:rPr>
+                <w:rFonts w:ascii="Cambria" w:eastAsia="Times New Roman" w:hAnsi="Cambria" w:cs="Times New Roman"/>
+                <w:sz w:val="24"/>
+                <w:szCs w:val="24"/>
+              </w:rPr>
+              <w:t xml:space="preserve"> assign</w:t>
             </w:r>
             <w:r>
               <w:rPr>
@@ -3821,7 +4026,6 @@
               <w:rPr>
                 <w:rStyle w:val="hps"/>
                 <w:rFonts w:ascii="Cambria" w:hAnsi="Cambria"/>
-                <w:lang/>
               </w:rPr>
             </w:pPr>
             <w:r>
@@ -3930,6 +4134,7 @@
                 <w:sz w:val="24"/>
                 <w:szCs w:val="24"/>
               </w:rPr>
+              <w:lastRenderedPageBreak/>
               <w:t>Triggers:</w:t>
             </w:r>
           </w:p>
@@ -4012,14 +4217,23 @@
                 <w:sz w:val="24"/>
                 <w:szCs w:val="24"/>
               </w:rPr>
-              <w:t>input staff and choose</w:t>
-            </w:r>
+              <w:t xml:space="preserve">input staff and </w:t>
+            </w:r>
+            <w:proofErr w:type="gramStart"/>
             <w:r>
               <w:rPr>
                 <w:rFonts w:ascii="Cambria" w:eastAsia="Times New Roman" w:hAnsi="Cambria" w:cs="Times New Roman"/>
                 <w:sz w:val="24"/>
                 <w:szCs w:val="24"/>
               </w:rPr>
+              <w:t>choose</w:t>
+            </w:r>
+            <w:r>
+              <w:rPr>
+                <w:rFonts w:ascii="Cambria" w:eastAsia="Times New Roman" w:hAnsi="Cambria" w:cs="Times New Roman"/>
+                <w:sz w:val="24"/>
+                <w:szCs w:val="24"/>
+              </w:rPr>
               <w:t xml:space="preserve"> </w:t>
             </w:r>
             <w:r>
@@ -4028,7 +4242,16 @@
                 <w:sz w:val="24"/>
                 <w:szCs w:val="24"/>
               </w:rPr>
-              <w:t>”Save Changes”.</w:t>
+              <w:t>”</w:t>
+            </w:r>
+            <w:proofErr w:type="gramEnd"/>
+            <w:r>
+              <w:rPr>
+                <w:rFonts w:ascii="Cambria" w:eastAsia="Times New Roman" w:hAnsi="Cambria" w:cs="Times New Roman"/>
+                <w:sz w:val="24"/>
+                <w:szCs w:val="24"/>
+              </w:rPr>
+              <w:t>Save Changes”.</w:t>
             </w:r>
           </w:p>
           <w:p>
@@ -4500,6 +4723,7 @@
                     </w:rPr>
                     <w:t>Task Details</w:t>
                   </w:r>
+                  <w:proofErr w:type="gramStart"/>
                   <w:r>
                     <w:rPr>
                       <w:rFonts w:ascii="Cambria" w:eastAsia="Times New Roman" w:hAnsi="Cambria" w:cs="Times New Roman"/>
@@ -4524,6 +4748,7 @@
                     </w:rPr>
                     <w:t>on</w:t>
                   </w:r>
+                  <w:proofErr w:type="gramEnd"/>
                   <w:r>
                     <w:rPr>
                       <w:rFonts w:ascii="Cambria" w:eastAsia="Times New Roman" w:hAnsi="Cambria" w:cs="Times New Roman"/>
@@ -4970,8 +5195,34 @@
                       <w:sz w:val="24"/>
                       <w:szCs w:val="24"/>
                     </w:rPr>
-                    <w:t>“Priority”: drop down list.</w:t>
-                  </w:r>
+                    <w:t xml:space="preserve">“Priority”: </w:t>
+                  </w:r>
+                  <w:r>
+                    <w:rPr>
+                      <w:rFonts w:ascii="Cambria" w:eastAsia="Times New Roman" w:hAnsi="Cambria" w:cs="Times New Roman"/>
+                      <w:sz w:val="24"/>
+                      <w:szCs w:val="24"/>
+                    </w:rPr>
+                    <w:t>radio button</w:t>
+                  </w:r>
+                  <w:proofErr w:type="gramStart"/>
+                  <w:r>
+                    <w:rPr>
+                      <w:rFonts w:ascii="Cambria" w:eastAsia="Times New Roman" w:hAnsi="Cambria" w:cs="Times New Roman"/>
+                      <w:sz w:val="24"/>
+                      <w:szCs w:val="24"/>
+                    </w:rPr>
+                    <w:t>.</w:t>
+                  </w:r>
+                  <w:r>
+                    <w:rPr>
+                      <w:rFonts w:ascii="Cambria" w:eastAsia="Times New Roman" w:hAnsi="Cambria" w:cs="Times New Roman"/>
+                      <w:sz w:val="24"/>
+                      <w:szCs w:val="24"/>
+                    </w:rPr>
+                    <w:t>.</w:t>
+                  </w:r>
+                  <w:proofErr w:type="gramEnd"/>
                 </w:p>
                 <w:p>
                   <w:pPr>
@@ -5137,7 +5388,15 @@
                       <w:sz w:val="24"/>
                       <w:szCs w:val="24"/>
                     </w:rPr>
-                    <w:t>content in “assignee” part.</w:t>
+                    <w:t>data</w:t>
+                  </w:r>
+                  <w:r>
+                    <w:rPr>
+                      <w:rFonts w:ascii="Cambria" w:eastAsia="Times New Roman" w:hAnsi="Cambria" w:cs="Times New Roman"/>
+                      <w:sz w:val="24"/>
+                      <w:szCs w:val="24"/>
+                    </w:rPr>
+                    <w:t xml:space="preserve"> in “assignee” part.</w:t>
                   </w:r>
                 </w:p>
               </w:tc>
@@ -5297,7 +5556,6 @@
                       <w:sz w:val="24"/>
                       <w:szCs w:val="24"/>
                     </w:rPr>
-                    <w:lastRenderedPageBreak/>
                     <w:t>[Alternative 1, 2]</w:t>
                   </w:r>
                 </w:p>
@@ -5475,6 +5733,7 @@
                       <w:szCs w:val="24"/>
                     </w:rPr>
                   </w:pPr>
+                  <w:proofErr w:type="gramStart"/>
                   <w:r>
                     <w:rPr>
                       <w:rFonts w:ascii="Cambria" w:eastAsia="Times New Roman" w:hAnsi="Cambria" w:cs="Times New Roman"/>
@@ -5489,7 +5748,16 @@
                       <w:sz w:val="24"/>
                       <w:szCs w:val="24"/>
                     </w:rPr>
-                    <w:t>clicks “</w:t>
+                    <w:t>clicks</w:t>
+                  </w:r>
+                  <w:proofErr w:type="gramEnd"/>
+                  <w:r>
+                    <w:rPr>
+                      <w:rFonts w:ascii="Cambria" w:eastAsia="Times New Roman" w:hAnsi="Cambria" w:cs="Times New Roman"/>
+                      <w:sz w:val="24"/>
+                      <w:szCs w:val="24"/>
+                    </w:rPr>
+                    <w:t xml:space="preserve"> “</w:t>
                   </w:r>
                   <w:r>
                     <w:rPr>
@@ -5667,6 +5935,7 @@
                       <w:sz w:val="24"/>
                       <w:szCs w:val="24"/>
                     </w:rPr>
+                    <w:lastRenderedPageBreak/>
                     <w:t>No</w:t>
                   </w:r>
                 </w:p>
@@ -5996,7 +6265,23 @@
                 <w:sz w:val="24"/>
                 <w:szCs w:val="24"/>
               </w:rPr>
-              <w:t>Exception must not be violated.</w:t>
+              <w:t>Must have role manager in the project to edit this project’s task</w:t>
+            </w:r>
+            <w:r>
+              <w:rPr>
+                <w:rFonts w:ascii="Cambria" w:hAnsi="Cambria" w:cs="Times New Roman"/>
+                <w:sz w:val="24"/>
+                <w:szCs w:val="24"/>
+              </w:rPr>
+              <w:t xml:space="preserve"> and assign staff</w:t>
+            </w:r>
+            <w:r>
+              <w:rPr>
+                <w:rFonts w:ascii="Cambria" w:hAnsi="Cambria" w:cs="Times New Roman"/>
+                <w:sz w:val="24"/>
+                <w:szCs w:val="24"/>
+              </w:rPr>
+              <w:t>.</w:t>
             </w:r>
           </w:p>
           <w:p>
@@ -6020,23 +6305,31 @@
                 <w:sz w:val="24"/>
                 <w:szCs w:val="24"/>
               </w:rPr>
-              <w:t>Must have role manager in the project to edit this project’s task</w:t>
-            </w:r>
-            <w:r>
-              <w:rPr>
-                <w:rFonts w:ascii="Cambria" w:hAnsi="Cambria" w:cs="Times New Roman"/>
-                <w:sz w:val="24"/>
-                <w:szCs w:val="24"/>
-              </w:rPr>
-              <w:t xml:space="preserve"> and assign staff</w:t>
-            </w:r>
-            <w:r>
-              <w:rPr>
-                <w:rFonts w:ascii="Cambria" w:hAnsi="Cambria" w:cs="Times New Roman"/>
-                <w:sz w:val="24"/>
-                <w:szCs w:val="24"/>
-              </w:rPr>
-              <w:t>.</w:t>
+              <w:t>If Manager do</w:t>
+            </w:r>
+            <w:r>
+              <w:rPr>
+                <w:rFonts w:ascii="Cambria" w:hAnsi="Cambria" w:cs="Times New Roman"/>
+                <w:sz w:val="24"/>
+                <w:szCs w:val="24"/>
+              </w:rPr>
+              <w:t>es</w:t>
+            </w:r>
+            <w:r>
+              <w:rPr>
+                <w:rFonts w:ascii="Cambria" w:hAnsi="Cambria" w:cs="Times New Roman"/>
+                <w:sz w:val="24"/>
+                <w:szCs w:val="24"/>
+              </w:rPr>
+              <w:t xml:space="preserve"> not</w:t>
+            </w:r>
+            <w:r>
+              <w:rPr>
+                <w:rFonts w:ascii="Cambria" w:hAnsi="Cambria" w:cs="Times New Roman"/>
+                <w:sz w:val="24"/>
+                <w:szCs w:val="24"/>
+              </w:rPr>
+              <w:t xml:space="preserve"> select the values of “Priority” and “Level”, the initial values will be the first value of each drop down list.</w:t>
             </w:r>
           </w:p>
           <w:p>
@@ -6060,31 +6353,39 @@
                 <w:sz w:val="24"/>
                 <w:szCs w:val="24"/>
               </w:rPr>
-              <w:t>If Manager do</w:t>
-            </w:r>
-            <w:r>
-              <w:rPr>
-                <w:rFonts w:ascii="Cambria" w:hAnsi="Cambria" w:cs="Times New Roman"/>
-                <w:sz w:val="24"/>
-                <w:szCs w:val="24"/>
-              </w:rPr>
-              <w:t>es</w:t>
-            </w:r>
-            <w:r>
-              <w:rPr>
-                <w:rFonts w:ascii="Cambria" w:hAnsi="Cambria" w:cs="Times New Roman"/>
-                <w:sz w:val="24"/>
-                <w:szCs w:val="24"/>
-              </w:rPr>
-              <w:t xml:space="preserve"> not</w:t>
-            </w:r>
-            <w:r>
-              <w:rPr>
-                <w:rFonts w:ascii="Cambria" w:hAnsi="Cambria" w:cs="Times New Roman"/>
-                <w:sz w:val="24"/>
-                <w:szCs w:val="24"/>
-              </w:rPr>
-              <w:t xml:space="preserve"> select the values of “Priority” and “Level”, the initial values will be the first value of each drop down list.</w:t>
+              <w:t>If task status is “Close”, “Summary” input field</w:t>
+            </w:r>
+            <w:r>
+              <w:rPr>
+                <w:rFonts w:ascii="Cambria" w:hAnsi="Cambria" w:cs="Times New Roman"/>
+                <w:sz w:val="24"/>
+                <w:szCs w:val="24"/>
+              </w:rPr>
+              <w:t xml:space="preserve"> </w:t>
+            </w:r>
+            <w:r>
+              <w:rPr>
+                <w:rFonts w:ascii="Cambria" w:hAnsi="Cambria" w:cs="Times New Roman"/>
+                <w:sz w:val="24"/>
+                <w:szCs w:val="24"/>
+              </w:rPr>
+              <w:t>(text area max length 200) and “Mark” input field</w:t>
+            </w:r>
+            <w:r>
+              <w:rPr>
+                <w:rFonts w:ascii="Cambria" w:hAnsi="Cambria" w:cs="Times New Roman"/>
+                <w:sz w:val="24"/>
+                <w:szCs w:val="24"/>
+              </w:rPr>
+              <w:t xml:space="preserve"> </w:t>
+            </w:r>
+            <w:r>
+              <w:rPr>
+                <w:rFonts w:ascii="Cambria" w:hAnsi="Cambria" w:cs="Times New Roman"/>
+                <w:sz w:val="24"/>
+                <w:szCs w:val="24"/>
+              </w:rPr>
+              <w:t>(text box, type number, max value 5) will be shown.</w:t>
             </w:r>
           </w:p>
           <w:p>
@@ -6108,39 +6409,7 @@
                 <w:sz w:val="24"/>
                 <w:szCs w:val="24"/>
               </w:rPr>
-              <w:t>If task status is “Close”, “Summary” input field</w:t>
-            </w:r>
-            <w:r>
-              <w:rPr>
-                <w:rFonts w:ascii="Cambria" w:hAnsi="Cambria" w:cs="Times New Roman"/>
-                <w:sz w:val="24"/>
-                <w:szCs w:val="24"/>
-              </w:rPr>
-              <w:t xml:space="preserve"> </w:t>
-            </w:r>
-            <w:r>
-              <w:rPr>
-                <w:rFonts w:ascii="Cambria" w:hAnsi="Cambria" w:cs="Times New Roman"/>
-                <w:sz w:val="24"/>
-                <w:szCs w:val="24"/>
-              </w:rPr>
-              <w:t>(text area max length 200) and “Mark” input field</w:t>
-            </w:r>
-            <w:r>
-              <w:rPr>
-                <w:rFonts w:ascii="Cambria" w:hAnsi="Cambria" w:cs="Times New Roman"/>
-                <w:sz w:val="24"/>
-                <w:szCs w:val="24"/>
-              </w:rPr>
-              <w:t xml:space="preserve"> </w:t>
-            </w:r>
-            <w:r>
-              <w:rPr>
-                <w:rFonts w:ascii="Cambria" w:hAnsi="Cambria" w:cs="Times New Roman"/>
-                <w:sz w:val="24"/>
-                <w:szCs w:val="24"/>
-              </w:rPr>
-              <w:t>(text box, type number, max value 5) will be shown.</w:t>
+              <w:t>Director manages all projects so can edit tasks in any projects.</w:t>
             </w:r>
           </w:p>
           <w:p>
@@ -6164,31 +6433,25 @@
                 <w:sz w:val="24"/>
                 <w:szCs w:val="24"/>
               </w:rPr>
-              <w:t>Director manages all projects so can edit tasks in any projects.</w:t>
-            </w:r>
-          </w:p>
-          <w:p>
-            <w:pPr>
-              <w:pStyle w:val="ListParagraph"/>
-              <w:keepNext/>
-              <w:numPr>
-                <w:ilvl w:val="0"/>
-                <w:numId w:val="5"/>
-              </w:numPr>
-              <w:spacing w:after="0" w:line="240" w:lineRule="auto"/>
-              <w:rPr>
-                <w:rFonts w:ascii="Cambria" w:hAnsi="Cambria" w:cs="Times New Roman"/>
-                <w:sz w:val="24"/>
-                <w:szCs w:val="24"/>
-              </w:rPr>
-            </w:pPr>
-            <w:r>
-              <w:rPr>
-                <w:rFonts w:ascii="Cambria" w:hAnsi="Cambria" w:cs="Times New Roman"/>
-                <w:sz w:val="24"/>
-                <w:szCs w:val="24"/>
-              </w:rPr>
-              <w:t>A notify will be sent to staff when “Save Changes” button is clicked.</w:t>
+              <w:t xml:space="preserve">A </w:t>
+            </w:r>
+            <w:proofErr w:type="gramStart"/>
+            <w:r>
+              <w:rPr>
+                <w:rFonts w:ascii="Cambria" w:hAnsi="Cambria" w:cs="Times New Roman"/>
+                <w:sz w:val="24"/>
+                <w:szCs w:val="24"/>
+              </w:rPr>
+              <w:t>notify</w:t>
+            </w:r>
+            <w:proofErr w:type="gramEnd"/>
+            <w:r>
+              <w:rPr>
+                <w:rFonts w:ascii="Cambria" w:hAnsi="Cambria" w:cs="Times New Roman"/>
+                <w:sz w:val="24"/>
+                <w:szCs w:val="24"/>
+              </w:rPr>
+              <w:t xml:space="preserve"> will be sent to staff when “Save Changes” button is clicked.</w:t>
             </w:r>
           </w:p>
           <w:p>
@@ -6245,14 +6508,27 @@
         <w:lastRenderedPageBreak/>
         <w:t xml:space="preserve">Table </w:t>
       </w:r>
-      <w:fldSimple w:instr=" SEQ Table \* ARABIC ">
-        <w:r>
-          <w:rPr>
-            <w:noProof/>
-          </w:rPr>
-          <w:t>2</w:t>
-        </w:r>
-      </w:fldSimple>
+      <w:r>
+        <w:fldChar w:fldCharType="begin"/>
+      </w:r>
+      <w:r>
+        <w:instrText xml:space="preserve"> SEQ Table \* ARABIC </w:instrText>
+      </w:r>
+      <w:r>
+        <w:fldChar w:fldCharType="separate"/>
+      </w:r>
+      <w:r>
+        <w:rPr>
+          <w:noProof/>
+        </w:rPr>
+        <w:t>2</w:t>
+      </w:r>
+      <w:r>
+        <w:rPr>
+          <w:noProof/>
+        </w:rPr>
+        <w:fldChar w:fldCharType="end"/>
+      </w:r>
       <w:r>
         <w:rPr>
           <w:noProof/>
@@ -6403,11 +6679,12 @@
           <w:noProof/>
           <w:lang w:eastAsia="ja-JP"/>
         </w:rPr>
+        <w:lastRenderedPageBreak/>
         <w:drawing>
           <wp:inline distT="0" distB="0" distL="0" distR="0">
-            <wp:extent cx="5866130" cy="2338070"/>
-            <wp:effectExtent l="0" t="0" r="1270" b="5080"/>
-            <wp:docPr id="8" name="Picture 8" descr="C:\Users\Maou\Desktop\task review.JPG"/>
+            <wp:extent cx="5175885" cy="2363470"/>
+            <wp:effectExtent l="0" t="0" r="5715" b="0"/>
+            <wp:docPr id="3" name="Picture 3" descr="C:\Users\Maou\Desktop\task review.JPG"/>
             <wp:cNvGraphicFramePr>
               <a:graphicFrameLocks xmlns:a="http://schemas.openxmlformats.org/drawingml/2006/main" noChangeAspect="1"/>
             </wp:cNvGraphicFramePr>
@@ -6415,7 +6692,7 @@
               <a:graphicData uri="http://schemas.openxmlformats.org/drawingml/2006/picture">
                 <pic:pic xmlns:pic="http://schemas.openxmlformats.org/drawingml/2006/picture">
                   <pic:nvPicPr>
-                    <pic:cNvPr id="0" name="Picture 6" descr="C:\Users\Maou\Desktop\task review.JPG"/>
+                    <pic:cNvPr id="0" name="Picture 3" descr="C:\Users\Maou\Desktop\task review.JPG"/>
                     <pic:cNvPicPr>
                       <a:picLocks noChangeAspect="1" noChangeArrowheads="1"/>
                     </pic:cNvPicPr>
@@ -6436,7 +6713,7 @@
                   <pic:spPr bwMode="auto">
                     <a:xfrm>
                       <a:off x="0" y="0"/>
-                      <a:ext cx="5866130" cy="2338070"/>
+                      <a:ext cx="5175885" cy="2363470"/>
                     </a:xfrm>
                     <a:prstGeom prst="rect">
                       <a:avLst/>
@@ -6452,6 +6729,8 @@
           </wp:inline>
         </w:drawing>
       </w:r>
+      <w:bookmarkStart w:id="2" w:name="_GoBack"/>
+      <w:bookmarkEnd w:id="2"/>
     </w:p>
     <w:p>
       <w:pPr>
@@ -6464,14 +6743,27 @@
       <w:r>
         <w:t xml:space="preserve">Figure </w:t>
       </w:r>
-      <w:fldSimple w:instr=" SEQ Figure \* ARABIC ">
-        <w:r>
-          <w:rPr>
-            <w:noProof/>
-          </w:rPr>
-          <w:t>5</w:t>
-        </w:r>
-      </w:fldSimple>
+      <w:r>
+        <w:fldChar w:fldCharType="begin"/>
+      </w:r>
+      <w:r>
+        <w:instrText xml:space="preserve"> SEQ Figure \* ARABIC </w:instrText>
+      </w:r>
+      <w:r>
+        <w:fldChar w:fldCharType="separate"/>
+      </w:r>
+      <w:r>
+        <w:rPr>
+          <w:noProof/>
+        </w:rPr>
+        <w:t>5</w:t>
+      </w:r>
+      <w:r>
+        <w:rPr>
+          <w:noProof/>
+        </w:rPr>
+        <w:fldChar w:fldCharType="end"/>
+      </w:r>
       <w:r>
         <w:t>: &lt;</w:t>
       </w:r>
@@ -6742,6 +7034,7 @@
                 <w:szCs w:val="24"/>
               </w:rPr>
             </w:pPr>
+            <w:proofErr w:type="spellStart"/>
             <w:r>
               <w:rPr>
                 <w:rFonts w:ascii="Cambria" w:hAnsi="Cambria" w:cs="Times New Roman"/>
@@ -6758,13 +7051,23 @@
               </w:rPr>
               <w:t>ễn</w:t>
             </w:r>
-            <w:r>
-              <w:rPr>
-                <w:rFonts w:ascii="Cambria" w:hAnsi="Cambria" w:cs="Times New Roman"/>
-                <w:sz w:val="24"/>
-                <w:szCs w:val="24"/>
-              </w:rPr>
-              <w:t xml:space="preserve"> C</w:t>
+            <w:proofErr w:type="spellEnd"/>
+            <w:r>
+              <w:rPr>
+                <w:rFonts w:ascii="Cambria" w:hAnsi="Cambria" w:cs="Times New Roman"/>
+                <w:sz w:val="24"/>
+                <w:szCs w:val="24"/>
+              </w:rPr>
+              <w:t xml:space="preserve"> </w:t>
+            </w:r>
+            <w:proofErr w:type="spellStart"/>
+            <w:r>
+              <w:rPr>
+                <w:rFonts w:ascii="Cambria" w:hAnsi="Cambria" w:cs="Times New Roman"/>
+                <w:sz w:val="24"/>
+                <w:szCs w:val="24"/>
+              </w:rPr>
+              <w:t>C</w:t>
             </w:r>
             <w:r>
               <w:rPr>
@@ -6774,6 +7077,7 @@
               </w:rPr>
               <w:t>ự</w:t>
             </w:r>
+            <w:proofErr w:type="spellEnd"/>
             <w:r>
               <w:rPr>
                 <w:rFonts w:ascii="Cambria" w:hAnsi="Cambria" w:cs="Times New Roman"/>
@@ -6782,6 +7086,7 @@
               </w:rPr>
               <w:t xml:space="preserve"> </w:t>
             </w:r>
+            <w:proofErr w:type="spellStart"/>
             <w:r>
               <w:rPr>
                 <w:rFonts w:ascii="Cambria" w:hAnsi="Cambria" w:cs="Times New Roman"/>
@@ -6790,6 +7095,7 @@
               </w:rPr>
               <w:t>Đạt</w:t>
             </w:r>
+            <w:proofErr w:type="spellEnd"/>
           </w:p>
         </w:tc>
       </w:tr>
@@ -7025,7 +7331,25 @@
                 <w:sz w:val="24"/>
                 <w:szCs w:val="24"/>
               </w:rPr>
-              <w:t xml:space="preserve">allows Manager review </w:t>
+              <w:t xml:space="preserve">allows Manager </w:t>
+            </w:r>
+            <w:proofErr w:type="gramStart"/>
+            <w:r>
+              <w:rPr>
+                <w:rFonts w:ascii="Cambria" w:eastAsia="Times New Roman" w:hAnsi="Cambria" w:cs="Times New Roman"/>
+                <w:sz w:val="24"/>
+                <w:szCs w:val="24"/>
+              </w:rPr>
+              <w:t>review</w:t>
+            </w:r>
+            <w:proofErr w:type="gramEnd"/>
+            <w:r>
+              <w:rPr>
+                <w:rFonts w:ascii="Cambria" w:eastAsia="Times New Roman" w:hAnsi="Cambria" w:cs="Times New Roman"/>
+                <w:sz w:val="24"/>
+                <w:szCs w:val="24"/>
+              </w:rPr>
+              <w:t xml:space="preserve"> </w:t>
             </w:r>
             <w:r>
               <w:rPr>
@@ -7091,7 +7415,6 @@
               <w:rPr>
                 <w:rStyle w:val="hps"/>
                 <w:rFonts w:ascii="Cambria" w:hAnsi="Cambria"/>
-                <w:lang/>
               </w:rPr>
             </w:pPr>
             <w:r>
@@ -7170,7 +7493,25 @@
                 <w:sz w:val="24"/>
                 <w:szCs w:val="24"/>
               </w:rPr>
-              <w:t>on “Reject” or  “Redo” button in Task Detail page</w:t>
+              <w:t xml:space="preserve">on “Reject” </w:t>
+            </w:r>
+            <w:proofErr w:type="gramStart"/>
+            <w:r>
+              <w:rPr>
+                <w:rFonts w:ascii="Cambria" w:eastAsia="Times New Roman" w:hAnsi="Cambria" w:cs="Times New Roman"/>
+                <w:sz w:val="24"/>
+                <w:szCs w:val="24"/>
+              </w:rPr>
+              <w:t>or  “</w:t>
+            </w:r>
+            <w:proofErr w:type="gramEnd"/>
+            <w:r>
+              <w:rPr>
+                <w:rFonts w:ascii="Cambria" w:eastAsia="Times New Roman" w:hAnsi="Cambria" w:cs="Times New Roman"/>
+                <w:sz w:val="24"/>
+                <w:szCs w:val="24"/>
+              </w:rPr>
+              <w:t>Redo” button in Task Detail page</w:t>
             </w:r>
             <w:r>
               <w:rPr>
@@ -7252,7 +7593,25 @@
                 <w:sz w:val="24"/>
                 <w:szCs w:val="24"/>
               </w:rPr>
-              <w:t xml:space="preserve"> role.</w:t>
+              <w:t xml:space="preserve"> </w:t>
+            </w:r>
+            <w:proofErr w:type="gramStart"/>
+            <w:r>
+              <w:rPr>
+                <w:rFonts w:ascii="Cambria" w:eastAsia="Times New Roman" w:hAnsi="Cambria" w:cs="Times New Roman"/>
+                <w:sz w:val="24"/>
+                <w:szCs w:val="24"/>
+              </w:rPr>
+              <w:t>role</w:t>
+            </w:r>
+            <w:proofErr w:type="gramEnd"/>
+            <w:r>
+              <w:rPr>
+                <w:rFonts w:ascii="Cambria" w:eastAsia="Times New Roman" w:hAnsi="Cambria" w:cs="Times New Roman"/>
+                <w:sz w:val="24"/>
+                <w:szCs w:val="24"/>
+              </w:rPr>
+              <w:t>.</w:t>
             </w:r>
           </w:p>
           <w:p>
@@ -7709,7 +8068,6 @@
                       <w:sz w:val="24"/>
                       <w:szCs w:val="24"/>
                     </w:rPr>
-                    <w:lastRenderedPageBreak/>
                     <w:t>“</w:t>
                   </w:r>
                   <w:r>
@@ -7788,6 +8146,7 @@
                       <w:sz w:val="24"/>
                       <w:szCs w:val="24"/>
                     </w:rPr>
+                    <w:lastRenderedPageBreak/>
                     <w:t>“</w:t>
                   </w:r>
                   <w:r>
@@ -8008,6 +8367,7 @@
                     </w:rPr>
                     <w:t xml:space="preserve">“Level”: </w:t>
                   </w:r>
+                  <w:proofErr w:type="gramStart"/>
                   <w:r>
                     <w:rPr>
                       <w:rFonts w:ascii="Cambria" w:eastAsia="Times New Roman" w:hAnsi="Cambria" w:cs="Times New Roman"/>
@@ -8016,6 +8376,7 @@
                     </w:rPr>
                     <w:t>label .</w:t>
                   </w:r>
+                  <w:proofErr w:type="gramEnd"/>
                 </w:p>
                 <w:p>
                   <w:pPr>
@@ -8284,15 +8645,33 @@
                       <w:sz w:val="24"/>
                       <w:szCs w:val="24"/>
                     </w:rPr>
-                    <w:t xml:space="preserve">“Mark”: text box, max value 5, </w:t>
-                  </w:r>
-                  <w:r>
-                    <w:rPr>
-                      <w:rFonts w:ascii="Cambria" w:eastAsia="Times New Roman" w:hAnsi="Cambria" w:cs="Times New Roman"/>
-                      <w:sz w:val="24"/>
-                      <w:szCs w:val="24"/>
-                    </w:rPr>
-                    <w:t xml:space="preserve"> type number </w:t>
+                    <w:t>“Mark”: text box, max value 5</w:t>
+                  </w:r>
+                  <w:proofErr w:type="gramStart"/>
+                  <w:r>
+                    <w:rPr>
+                      <w:rFonts w:ascii="Cambria" w:eastAsia="Times New Roman" w:hAnsi="Cambria" w:cs="Times New Roman"/>
+                      <w:sz w:val="24"/>
+                      <w:szCs w:val="24"/>
+                    </w:rPr>
+                    <w:t xml:space="preserve">, </w:t>
+                  </w:r>
+                  <w:r>
+                    <w:rPr>
+                      <w:rFonts w:ascii="Cambria" w:eastAsia="Times New Roman" w:hAnsi="Cambria" w:cs="Times New Roman"/>
+                      <w:sz w:val="24"/>
+                      <w:szCs w:val="24"/>
+                    </w:rPr>
+                    <w:t xml:space="preserve"> type</w:t>
+                  </w:r>
+                  <w:proofErr w:type="gramEnd"/>
+                  <w:r>
+                    <w:rPr>
+                      <w:rFonts w:ascii="Cambria" w:eastAsia="Times New Roman" w:hAnsi="Cambria" w:cs="Times New Roman"/>
+                      <w:sz w:val="24"/>
+                      <w:szCs w:val="24"/>
+                    </w:rPr>
+                    <w:t xml:space="preserve"> number </w:t>
                   </w:r>
                   <w:r>
                     <w:rPr>
@@ -8457,7 +8836,25 @@
                       <w:sz w:val="24"/>
                       <w:szCs w:val="24"/>
                     </w:rPr>
-                    <w:t xml:space="preserve"> and shows </w:t>
+                    <w:t xml:space="preserve"> and </w:t>
+                  </w:r>
+                  <w:proofErr w:type="gramStart"/>
+                  <w:r>
+                    <w:rPr>
+                      <w:rFonts w:ascii="Cambria" w:eastAsia="Times New Roman" w:hAnsi="Cambria" w:cs="Times New Roman"/>
+                      <w:sz w:val="24"/>
+                      <w:szCs w:val="24"/>
+                    </w:rPr>
+                    <w:t>shows</w:t>
+                  </w:r>
+                  <w:proofErr w:type="gramEnd"/>
+                  <w:r>
+                    <w:rPr>
+                      <w:rFonts w:ascii="Cambria" w:eastAsia="Times New Roman" w:hAnsi="Cambria" w:cs="Times New Roman"/>
+                      <w:sz w:val="24"/>
+                      <w:szCs w:val="24"/>
+                    </w:rPr>
+                    <w:t xml:space="preserve"> </w:t>
                   </w:r>
                   <w:r>
                     <w:rPr>
@@ -8729,7 +9126,25 @@
                       <w:sz w:val="24"/>
                       <w:szCs w:val="24"/>
                     </w:rPr>
-                    <w:t>Task status will be changed to “Redo” and a notify will be sent to this task’s assignee.</w:t>
+                    <w:t xml:space="preserve">Task status will be changed to “Redo” and </w:t>
+                  </w:r>
+                  <w:proofErr w:type="gramStart"/>
+                  <w:r>
+                    <w:rPr>
+                      <w:rFonts w:ascii="Cambria" w:hAnsi="Cambria" w:cs="Times New Roman"/>
+                      <w:sz w:val="24"/>
+                      <w:szCs w:val="24"/>
+                    </w:rPr>
+                    <w:t>a notify</w:t>
+                  </w:r>
+                  <w:proofErr w:type="gramEnd"/>
+                  <w:r>
+                    <w:rPr>
+                      <w:rFonts w:ascii="Cambria" w:hAnsi="Cambria" w:cs="Times New Roman"/>
+                      <w:sz w:val="24"/>
+                      <w:szCs w:val="24"/>
+                    </w:rPr>
+                    <w:t xml:space="preserve"> will be sent to this task’s assignee.</w:t>
                   </w:r>
                 </w:p>
               </w:tc>
@@ -9278,8 +9693,39 @@
                 <w:sz w:val="24"/>
                 <w:szCs w:val="24"/>
               </w:rPr>
-              <w:lastRenderedPageBreak/>
-              <w:t>Exception must not be violated.</w:t>
+              <w:t>Must have role manager</w:t>
+            </w:r>
+            <w:r>
+              <w:rPr>
+                <w:rFonts w:ascii="Cambria" w:hAnsi="Cambria" w:cs="Times New Roman"/>
+                <w:sz w:val="24"/>
+                <w:szCs w:val="24"/>
+              </w:rPr>
+              <w:t xml:space="preserve"> or Director</w:t>
+            </w:r>
+            <w:r>
+              <w:rPr>
+                <w:rFonts w:ascii="Cambria" w:hAnsi="Cambria" w:cs="Times New Roman"/>
+                <w:sz w:val="24"/>
+                <w:szCs w:val="24"/>
+              </w:rPr>
+              <w:t xml:space="preserve"> in the project to </w:t>
+            </w:r>
+            <w:r>
+              <w:rPr>
+                <w:rFonts w:ascii="Cambria" w:hAnsi="Cambria" w:cs="Times New Roman"/>
+                <w:sz w:val="24"/>
+                <w:szCs w:val="24"/>
+              </w:rPr>
+              <w:t>Approve or Reject</w:t>
+            </w:r>
+            <w:r>
+              <w:rPr>
+                <w:rFonts w:ascii="Cambria" w:hAnsi="Cambria" w:cs="Times New Roman"/>
+                <w:sz w:val="24"/>
+                <w:szCs w:val="24"/>
+              </w:rPr>
+              <w:t xml:space="preserve"> this project’s task.</w:t>
             </w:r>
           </w:p>
           <w:p>
@@ -9303,39 +9749,24 @@
                 <w:sz w:val="24"/>
                 <w:szCs w:val="24"/>
               </w:rPr>
-              <w:t>Must have role manager</w:t>
-            </w:r>
-            <w:r>
-              <w:rPr>
-                <w:rFonts w:ascii="Cambria" w:hAnsi="Cambria" w:cs="Times New Roman"/>
-                <w:sz w:val="24"/>
-                <w:szCs w:val="24"/>
-              </w:rPr>
-              <w:t xml:space="preserve"> or Director</w:t>
-            </w:r>
-            <w:r>
-              <w:rPr>
-                <w:rFonts w:ascii="Cambria" w:hAnsi="Cambria" w:cs="Times New Roman"/>
-                <w:sz w:val="24"/>
-                <w:szCs w:val="24"/>
-              </w:rPr>
-              <w:t xml:space="preserve"> in the project to </w:t>
-            </w:r>
-            <w:r>
-              <w:rPr>
-                <w:rFonts w:ascii="Cambria" w:hAnsi="Cambria" w:cs="Times New Roman"/>
-                <w:sz w:val="24"/>
-                <w:szCs w:val="24"/>
-              </w:rPr>
-              <w:t>Approve or Reject</w:t>
-            </w:r>
-            <w:r>
-              <w:rPr>
-                <w:rFonts w:ascii="Cambria" w:hAnsi="Cambria" w:cs="Times New Roman"/>
-                <w:sz w:val="24"/>
-                <w:szCs w:val="24"/>
-              </w:rPr>
-              <w:t xml:space="preserve"> this project’s task.</w:t>
+              <w:lastRenderedPageBreak/>
+              <w:t xml:space="preserve">Director manages all projects so can </w:t>
+            </w:r>
+            <w:r>
+              <w:rPr>
+                <w:rFonts w:ascii="Cambria" w:hAnsi="Cambria" w:cs="Times New Roman"/>
+                <w:sz w:val="24"/>
+                <w:szCs w:val="24"/>
+              </w:rPr>
+              <w:t>Reject or Approve</w:t>
+            </w:r>
+            <w:r>
+              <w:rPr>
+                <w:rFonts w:ascii="Cambria" w:hAnsi="Cambria" w:cs="Times New Roman"/>
+                <w:sz w:val="24"/>
+                <w:szCs w:val="24"/>
+              </w:rPr>
+              <w:t xml:space="preserve"> tasks in any projects.</w:t>
             </w:r>
           </w:p>
           <w:p>
@@ -9359,47 +9790,25 @@
                 <w:sz w:val="24"/>
                 <w:szCs w:val="24"/>
               </w:rPr>
-              <w:t xml:space="preserve">Director manages all projects so can </w:t>
-            </w:r>
-            <w:r>
-              <w:rPr>
-                <w:rFonts w:ascii="Cambria" w:hAnsi="Cambria" w:cs="Times New Roman"/>
-                <w:sz w:val="24"/>
-                <w:szCs w:val="24"/>
-              </w:rPr>
-              <w:t>Reject or Approve</w:t>
-            </w:r>
-            <w:r>
-              <w:rPr>
-                <w:rFonts w:ascii="Cambria" w:hAnsi="Cambria" w:cs="Times New Roman"/>
-                <w:sz w:val="24"/>
-                <w:szCs w:val="24"/>
-              </w:rPr>
-              <w:t xml:space="preserve"> tasks in any projects.</w:t>
-            </w:r>
-          </w:p>
-          <w:p>
-            <w:pPr>
-              <w:pStyle w:val="ListParagraph"/>
-              <w:keepNext/>
-              <w:numPr>
-                <w:ilvl w:val="0"/>
-                <w:numId w:val="5"/>
-              </w:numPr>
-              <w:spacing w:after="0" w:line="240" w:lineRule="auto"/>
-              <w:rPr>
-                <w:rFonts w:ascii="Cambria" w:hAnsi="Cambria" w:cs="Times New Roman"/>
-                <w:sz w:val="24"/>
-                <w:szCs w:val="24"/>
-              </w:rPr>
-            </w:pPr>
-            <w:r>
-              <w:rPr>
-                <w:rFonts w:ascii="Cambria" w:hAnsi="Cambria" w:cs="Times New Roman"/>
-                <w:sz w:val="24"/>
-                <w:szCs w:val="24"/>
-              </w:rPr>
-              <w:t>A notify will be sent to staff when “</w:t>
+              <w:t xml:space="preserve">A </w:t>
+            </w:r>
+            <w:proofErr w:type="gramStart"/>
+            <w:r>
+              <w:rPr>
+                <w:rFonts w:ascii="Cambria" w:hAnsi="Cambria" w:cs="Times New Roman"/>
+                <w:sz w:val="24"/>
+                <w:szCs w:val="24"/>
+              </w:rPr>
+              <w:t>notify</w:t>
+            </w:r>
+            <w:proofErr w:type="gramEnd"/>
+            <w:r>
+              <w:rPr>
+                <w:rFonts w:ascii="Cambria" w:hAnsi="Cambria" w:cs="Times New Roman"/>
+                <w:sz w:val="24"/>
+                <w:szCs w:val="24"/>
+              </w:rPr>
+              <w:t xml:space="preserve"> will be sent to staff when “</w:t>
             </w:r>
             <w:r>
               <w:rPr>
@@ -11437,7 +11846,7 @@
   <a:extraClrSchemeLst/>
   <a:extLst>
     <a:ext uri="{05A4C25C-085E-4340-85A3-A5531E510DB2}">
-      <thm15:themeFamily xmlns:thm15="http://schemas.microsoft.com/office/thememl/2012/main" xmlns="" name="Office Theme" id="{62F939B6-93AF-4DB8-9C6B-D6C7DFDC589F}" vid="{4A3C46E8-61CC-4603-A589-7422A47A8E4A}"/>
+      <thm15:themeFamily xmlns="" xmlns:thm15="http://schemas.microsoft.com/office/thememl/2012/main" name="Office Theme" id="{62F939B6-93AF-4DB8-9C6B-D6C7DFDC589F}" vid="{4A3C46E8-61CC-4603-A589-7422A47A8E4A}"/>
     </a:ext>
   </a:extLst>
 </a:theme>
@@ -11448,7 +11857,7 @@
 </file>
 
 <file path=customXml/itemProps1.xml><?xml version="1.0" encoding="utf-8"?>
-<ds:datastoreItem xmlns:ds="http://schemas.openxmlformats.org/officeDocument/2006/customXml" ds:itemID="{44A26F58-8A24-428A-8340-0A6817E9E7F7}">
+<ds:datastoreItem xmlns:ds="http://schemas.openxmlformats.org/officeDocument/2006/customXml" ds:itemID="{C3769892-0C5A-4CDB-866F-3A9D20ADD75D}">
   <ds:schemaRefs>
     <ds:schemaRef ds:uri="http://schemas.openxmlformats.org/officeDocument/2006/bibliography"/>
   </ds:schemaRefs>

</xml_diff>